<commit_message>
mise à jour du planning
</commit_message>
<xml_diff>
--- a/Planning.docx
+++ b/Planning.docx
@@ -156,19 +156,7 @@
         <w:rPr>
           <w:color w:val="404040" w:themeColor="text1" w:themeTint="BF"/>
         </w:rPr>
-        <w:t>Page d’accue</w:t>
-      </w:r>
-      <w:r>
-        <w:rPr>
-          <w:color w:val="404040" w:themeColor="text1" w:themeTint="BF"/>
-        </w:rPr>
-        <w:t>il</w:t>
-      </w:r>
-      <w:r>
-        <w:rPr>
-          <w:color w:val="404040" w:themeColor="text1" w:themeTint="BF"/>
-        </w:rPr>
-        <w:t> :</w:t>
+        <w:t>Page d’accueil :</w:t>
       </w:r>
     </w:p>
     <w:p>
@@ -248,8 +236,6 @@
         </w:rPr>
         <w:t>.</w:t>
       </w:r>
-      <w:bookmarkStart w:id="0" w:name="_GoBack"/>
-      <w:bookmarkEnd w:id="0"/>
     </w:p>
     <w:p>
       <w:pPr>
@@ -294,63 +280,21 @@
         <w:rPr>
           <w:color w:val="404040" w:themeColor="text1" w:themeTint="BF"/>
         </w:rPr>
-        <w:t>Affichage : Liste</w:t>
-      </w:r>
-      <w:r>
-        <w:rPr>
-          <w:color w:val="404040" w:themeColor="text1" w:themeTint="BF"/>
-        </w:rPr>
-        <w:t xml:space="preserve"> des</w:t>
-      </w:r>
-      <w:r>
-        <w:rPr>
-          <w:color w:val="404040" w:themeColor="text1" w:themeTint="BF"/>
-        </w:rPr>
-        <w:t xml:space="preserve"> candidat</w:t>
-      </w:r>
-      <w:r>
-        <w:rPr>
-          <w:color w:val="404040" w:themeColor="text1" w:themeTint="BF"/>
-        </w:rPr>
-        <w:t>s</w:t>
-      </w:r>
-      <w:r>
-        <w:rPr>
-          <w:color w:val="404040" w:themeColor="text1" w:themeTint="BF"/>
-        </w:rPr>
-        <w:t xml:space="preserve"> (Nom, prénom, </w:t>
-      </w:r>
-      <w:r>
-        <w:rPr>
-          <w:color w:val="404040" w:themeColor="text1" w:themeTint="BF"/>
-        </w:rPr>
-        <w:t>état d’avancement de la candidature (</w:t>
+        <w:t>Affichage : Liste des candidats (Nom, prénom, état d’avancement de la candidature (</w:t>
       </w:r>
       <w:proofErr w:type="gramStart"/>
       <w:r>
         <w:rPr>
           <w:color w:val="404040" w:themeColor="text1" w:themeTint="BF"/>
         </w:rPr>
-        <w:t>=</w:t>
-      </w:r>
-      <w:r>
-        <w:rPr>
-          <w:color w:val="404040" w:themeColor="text1" w:themeTint="BF"/>
-        </w:rPr>
-        <w:t>[</w:t>
+        <w:t>=[</w:t>
       </w:r>
       <w:proofErr w:type="gramEnd"/>
       <w:r>
         <w:rPr>
           <w:color w:val="404040" w:themeColor="text1" w:themeTint="BF"/>
         </w:rPr>
-        <w:t>postulé, exercice donné, code en cours de vérification, refus, fin candidature]</w:t>
-      </w:r>
-      <w:r>
-        <w:rPr>
-          <w:color w:val="404040" w:themeColor="text1" w:themeTint="BF"/>
-        </w:rPr>
-        <w:t>))</w:t>
+        <w:t>postulé, exercice donné, code en cours de vérification, refus, fin candidature]))</w:t>
       </w:r>
     </w:p>
     <w:p>
@@ -373,13 +317,7 @@
         <w:rPr>
           <w:color w:val="404040" w:themeColor="text1" w:themeTint="BF"/>
         </w:rPr>
-        <w:t>Fonctionnalité :  permet uniquement d’aller sur la page d’un candidat + fonctionnalité table</w:t>
-      </w:r>
-      <w:r>
-        <w:rPr>
-          <w:color w:val="404040" w:themeColor="text1" w:themeTint="BF"/>
-        </w:rPr>
-        <w:t xml:space="preserve"> (tris </w:t>
+        <w:t xml:space="preserve">Fonctionnalité :  permet uniquement d’aller sur la page d’un candidat + fonctionnalité table (tris </w:t>
       </w:r>
       <w:r>
         <w:rPr>
@@ -422,19 +360,7 @@
         <w:rPr>
           <w:color w:val="404040" w:themeColor="text1" w:themeTint="BF"/>
         </w:rPr>
-        <w:t xml:space="preserve">Page </w:t>
-      </w:r>
-      <w:r>
-        <w:rPr>
-          <w:color w:val="404040" w:themeColor="text1" w:themeTint="BF"/>
-        </w:rPr>
-        <w:t xml:space="preserve">pour chaque </w:t>
-      </w:r>
-      <w:r>
-        <w:rPr>
-          <w:color w:val="404040" w:themeColor="text1" w:themeTint="BF"/>
-        </w:rPr>
-        <w:t>candidat</w:t>
+        <w:t>Page pour chaque candidat</w:t>
       </w:r>
     </w:p>
     <w:p>
@@ -457,19 +383,7 @@
         <w:rPr>
           <w:color w:val="404040" w:themeColor="text1" w:themeTint="BF"/>
         </w:rPr>
-        <w:t>Affichage : Infos, Stat</w:t>
-      </w:r>
-      <w:r>
-        <w:rPr>
-          <w:color w:val="404040" w:themeColor="text1" w:themeTint="BF"/>
-        </w:rPr>
-        <w:t xml:space="preserve">istique sur son </w:t>
-      </w:r>
-      <w:r>
-        <w:rPr>
-          <w:color w:val="404040" w:themeColor="text1" w:themeTint="BF"/>
-        </w:rPr>
-        <w:t>code, fichier uploadé</w:t>
+        <w:t>Affichage : Infos, Statistique sur son code, fichier uploadé</w:t>
       </w:r>
     </w:p>
     <w:p>
@@ -492,31 +406,7 @@
         <w:rPr>
           <w:color w:val="404040" w:themeColor="text1" w:themeTint="BF"/>
         </w:rPr>
-        <w:t>Fonctionnalité : changer l</w:t>
-      </w:r>
-      <w:r>
-        <w:rPr>
-          <w:color w:val="404040" w:themeColor="text1" w:themeTint="BF"/>
-        </w:rPr>
-        <w:t>’état d’avancement de la candidature</w:t>
-      </w:r>
-      <w:r>
-        <w:rPr>
-          <w:color w:val="404040" w:themeColor="text1" w:themeTint="BF"/>
-        </w:rPr>
-        <w:t>, test</w:t>
-      </w:r>
-      <w:r>
-        <w:rPr>
-          <w:color w:val="404040" w:themeColor="text1" w:themeTint="BF"/>
-        </w:rPr>
-        <w:t>er le</w:t>
-      </w:r>
-      <w:r>
-        <w:rPr>
-          <w:color w:val="404040" w:themeColor="text1" w:themeTint="BF"/>
-        </w:rPr>
-        <w:t xml:space="preserve"> code, visualiser le code</w:t>
+        <w:t>Fonctionnalité : changer l’état d’avancement de la candidature, tester le code, visualiser le code</w:t>
       </w:r>
     </w:p>
     <w:p>
@@ -757,9 +647,9 @@
         <w:gridCol w:w="1036"/>
         <w:gridCol w:w="874"/>
         <w:gridCol w:w="683"/>
-        <w:gridCol w:w="3699"/>
+        <w:gridCol w:w="3691"/>
         <w:gridCol w:w="1075"/>
-        <w:gridCol w:w="1695"/>
+        <w:gridCol w:w="1703"/>
       </w:tblGrid>
       <w:tr>
         <w:tc>
@@ -1246,6 +1136,12 @@
                 <w:color w:val="404040" w:themeColor="text1" w:themeTint="BF"/>
               </w:rPr>
               <w:t>Fini</w:t>
+            </w:r>
+            <w:r>
+              <w:rPr>
+                <w:color w:val="404040" w:themeColor="text1" w:themeTint="BF"/>
+              </w:rPr>
+              <w:t xml:space="preserve"> et testé (modifications faites le mercredi)</w:t>
             </w:r>
           </w:p>
         </w:tc>
@@ -1416,21 +1312,15 @@
               <w:rPr>
                 <w:color w:val="404040" w:themeColor="text1" w:themeTint="BF"/>
               </w:rPr>
-              <w:t xml:space="preserve"> – et </w:t>
-            </w:r>
-            <w:proofErr w:type="spellStart"/>
-            <w:r>
-              <w:rPr>
-                <w:color w:val="404040" w:themeColor="text1" w:themeTint="BF"/>
-              </w:rPr>
-              <w:t>accèes</w:t>
-            </w:r>
-            <w:proofErr w:type="spellEnd"/>
-            <w:r>
-              <w:rPr>
-                <w:color w:val="404040" w:themeColor="text1" w:themeTint="BF"/>
-              </w:rPr>
-              <w:t xml:space="preserve"> aux différentes pages</w:t>
+              <w:t xml:space="preserve"> – et accè</w:t>
+            </w:r>
+            <w:bookmarkStart w:id="0" w:name="_GoBack"/>
+            <w:bookmarkEnd w:id="0"/>
+            <w:r>
+              <w:rPr>
+                <w:color w:val="404040" w:themeColor="text1" w:themeTint="BF"/>
+              </w:rPr>
+              <w:t>s aux différentes pages</w:t>
             </w:r>
           </w:p>
         </w:tc>
@@ -1444,6 +1334,12 @@
                 <w:color w:val="404040" w:themeColor="text1" w:themeTint="BF"/>
               </w:rPr>
             </w:pPr>
+            <w:r>
+              <w:rPr>
+                <w:color w:val="404040" w:themeColor="text1" w:themeTint="BF"/>
+              </w:rPr>
+              <w:t>Toute l’équipe</w:t>
+            </w:r>
           </w:p>
         </w:tc>
         <w:tc>
@@ -1456,6 +1352,26 @@
                 <w:color w:val="404040" w:themeColor="text1" w:themeTint="BF"/>
               </w:rPr>
             </w:pPr>
+            <w:r>
+              <w:rPr>
+                <w:color w:val="404040" w:themeColor="text1" w:themeTint="BF"/>
+              </w:rPr>
+              <w:t xml:space="preserve">Prise en main de Dash – plus </w:t>
+            </w:r>
+            <w:proofErr w:type="gramStart"/>
+            <w:r>
+              <w:rPr>
+                <w:color w:val="404040" w:themeColor="text1" w:themeTint="BF"/>
+              </w:rPr>
+              <w:t>long  et</w:t>
+            </w:r>
+            <w:proofErr w:type="gramEnd"/>
+            <w:r>
+              <w:rPr>
+                <w:color w:val="404040" w:themeColor="text1" w:themeTint="BF"/>
+              </w:rPr>
+              <w:t xml:space="preserve"> compliqué que prévu, à finir pendant l’après-midi</w:t>
+            </w:r>
           </w:p>
         </w:tc>
       </w:tr>

</xml_diff>

<commit_message>
mise à jour plaaning - tableau un peu plus clair pour les pages
</commit_message>
<xml_diff>
--- a/Planning.docx
+++ b/Planning.docx
@@ -110,437 +110,1028 @@
         </w:rPr>
         <w:t>Cette plateforme a la structure et les fonctionnalités suivante</w:t>
       </w:r>
-    </w:p>
-    <w:p>
-      <w:pPr>
-        <w:pStyle w:val="Paragraphedeliste"/>
-        <w:spacing w:after="0" w:line="276" w:lineRule="auto"/>
-      </w:pPr>
-    </w:p>
-    <w:p>
-      <w:pPr>
-        <w:pStyle w:val="Paragraphedeliste"/>
-        <w:numPr>
-          <w:ilvl w:val="0"/>
-          <w:numId w:val="3"/>
-        </w:numPr>
-        <w:suppressAutoHyphens/>
-        <w:autoSpaceDN w:val="0"/>
-        <w:spacing w:after="0" w:line="276" w:lineRule="auto"/>
-        <w:contextualSpacing w:val="0"/>
-        <w:textAlignment w:val="baseline"/>
-      </w:pPr>
       <w:r>
-        <w:t>Création de la plateforme avec Dash</w:t>
+        <w:rPr>
+          <w:color w:val="404040" w:themeColor="text1" w:themeTint="BF"/>
+        </w:rPr>
+        <w:t>s :</w:t>
       </w:r>
     </w:p>
     <w:p>
       <w:pPr>
-        <w:pStyle w:val="Paragraphedeliste"/>
-        <w:numPr>
-          <w:ilvl w:val="1"/>
-          <w:numId w:val="3"/>
-        </w:numPr>
-        <w:suppressAutoHyphens/>
-        <w:autoSpaceDN w:val="0"/>
-        <w:spacing w:after="0" w:line="276" w:lineRule="auto"/>
-        <w:contextualSpacing w:val="0"/>
-        <w:textAlignment w:val="baseline"/>
-      </w:pPr>
-      <w:r>
-        <w:t>Pages générales :</w:t>
-      </w:r>
+        <w:rPr>
+          <w:color w:val="404040" w:themeColor="text1" w:themeTint="BF"/>
+        </w:rPr>
+      </w:pPr>
+    </w:p>
+    <w:tbl>
+      <w:tblPr>
+        <w:tblStyle w:val="Grilledutableau"/>
+        <w:tblW w:w="0" w:type="auto"/>
+        <w:tblLook w:val="04A0" w:firstRow="1" w:lastRow="0" w:firstColumn="1" w:lastColumn="0" w:noHBand="0" w:noVBand="1"/>
+      </w:tblPr>
+      <w:tblGrid>
+        <w:gridCol w:w="1150"/>
+        <w:gridCol w:w="1418"/>
+        <w:gridCol w:w="1421"/>
+        <w:gridCol w:w="1391"/>
+        <w:gridCol w:w="2264"/>
+        <w:gridCol w:w="1418"/>
+      </w:tblGrid>
+      <w:tr>
+        <w:tc>
+          <w:tcPr>
+            <w:tcW w:w="1150" w:type="dxa"/>
+            <w:tcBorders>
+              <w:bottom w:val="single" w:sz="4" w:space="0" w:color="auto"/>
+            </w:tcBorders>
+          </w:tcPr>
+          <w:p>
+            <w:pPr>
+              <w:rPr>
+                <w:color w:val="404040" w:themeColor="text1" w:themeTint="BF"/>
+              </w:rPr>
+            </w:pPr>
+            <w:r>
+              <w:rPr>
+                <w:color w:val="404040" w:themeColor="text1" w:themeTint="BF"/>
+              </w:rPr>
+              <w:t>Utilisateur</w:t>
+            </w:r>
+          </w:p>
+        </w:tc>
+        <w:tc>
+          <w:tcPr>
+            <w:tcW w:w="1418" w:type="dxa"/>
+          </w:tcPr>
+          <w:p>
+            <w:pPr>
+              <w:rPr>
+                <w:color w:val="404040" w:themeColor="text1" w:themeTint="BF"/>
+              </w:rPr>
+            </w:pPr>
+            <w:r>
+              <w:rPr>
+                <w:color w:val="404040" w:themeColor="text1" w:themeTint="BF"/>
+              </w:rPr>
+              <w:t>Nom de la page</w:t>
+            </w:r>
+          </w:p>
+        </w:tc>
+        <w:tc>
+          <w:tcPr>
+            <w:tcW w:w="1459" w:type="dxa"/>
+          </w:tcPr>
+          <w:p>
+            <w:pPr>
+              <w:rPr>
+                <w:color w:val="404040" w:themeColor="text1" w:themeTint="BF"/>
+              </w:rPr>
+            </w:pPr>
+            <w:r>
+              <w:rPr>
+                <w:color w:val="404040" w:themeColor="text1" w:themeTint="BF"/>
+              </w:rPr>
+              <w:t>Description</w:t>
+            </w:r>
+          </w:p>
+        </w:tc>
+        <w:tc>
+          <w:tcPr>
+            <w:tcW w:w="1393" w:type="dxa"/>
+          </w:tcPr>
+          <w:p>
+            <w:pPr>
+              <w:rPr>
+                <w:color w:val="404040" w:themeColor="text1" w:themeTint="BF"/>
+              </w:rPr>
+            </w:pPr>
+            <w:r>
+              <w:rPr>
+                <w:color w:val="404040" w:themeColor="text1" w:themeTint="BF"/>
+              </w:rPr>
+              <w:t>Affichage</w:t>
+            </w:r>
+          </w:p>
+        </w:tc>
+        <w:tc>
+          <w:tcPr>
+            <w:tcW w:w="2655" w:type="dxa"/>
+          </w:tcPr>
+          <w:p>
+            <w:pPr>
+              <w:rPr>
+                <w:color w:val="404040" w:themeColor="text1" w:themeTint="BF"/>
+              </w:rPr>
+            </w:pPr>
+            <w:r>
+              <w:rPr>
+                <w:color w:val="404040" w:themeColor="text1" w:themeTint="BF"/>
+              </w:rPr>
+              <w:t>Fonctionnalité</w:t>
+            </w:r>
+          </w:p>
+        </w:tc>
+        <w:tc>
+          <w:tcPr>
+            <w:tcW w:w="987" w:type="dxa"/>
+          </w:tcPr>
+          <w:p>
+            <w:pPr>
+              <w:rPr>
+                <w:color w:val="404040" w:themeColor="text1" w:themeTint="BF"/>
+              </w:rPr>
+            </w:pPr>
+            <w:r>
+              <w:rPr>
+                <w:color w:val="404040" w:themeColor="text1" w:themeTint="BF"/>
+              </w:rPr>
+              <w:t>¨Pages reliées</w:t>
+            </w:r>
+          </w:p>
+        </w:tc>
+      </w:tr>
+      <w:tr>
+        <w:tc>
+          <w:tcPr>
+            <w:tcW w:w="1150" w:type="dxa"/>
+            <w:tcBorders>
+              <w:bottom w:val="nil"/>
+            </w:tcBorders>
+          </w:tcPr>
+          <w:p>
+            <w:pPr>
+              <w:rPr>
+                <w:color w:val="404040" w:themeColor="text1" w:themeTint="BF"/>
+              </w:rPr>
+            </w:pPr>
+            <w:r>
+              <w:rPr>
+                <w:color w:val="404040" w:themeColor="text1" w:themeTint="BF"/>
+              </w:rPr>
+              <w:t>Candidat et recruteur</w:t>
+            </w:r>
+          </w:p>
+        </w:tc>
+        <w:tc>
+          <w:tcPr>
+            <w:tcW w:w="1418" w:type="dxa"/>
+          </w:tcPr>
+          <w:p>
+            <w:pPr>
+              <w:rPr>
+                <w:color w:val="404040" w:themeColor="text1" w:themeTint="BF"/>
+              </w:rPr>
+            </w:pPr>
+            <w:r>
+              <w:rPr>
+                <w:color w:val="404040" w:themeColor="text1" w:themeTint="BF"/>
+              </w:rPr>
+              <w:t>Main</w:t>
+            </w:r>
+          </w:p>
+        </w:tc>
+        <w:tc>
+          <w:tcPr>
+            <w:tcW w:w="1459" w:type="dxa"/>
+          </w:tcPr>
+          <w:p>
+            <w:pPr>
+              <w:rPr>
+                <w:color w:val="404040" w:themeColor="text1" w:themeTint="BF"/>
+              </w:rPr>
+            </w:pPr>
+            <w:r>
+              <w:rPr>
+                <w:color w:val="404040" w:themeColor="text1" w:themeTint="BF"/>
+              </w:rPr>
+              <w:t>Page d’</w:t>
+            </w:r>
+            <w:proofErr w:type="spellStart"/>
+            <w:r>
+              <w:rPr>
+                <w:color w:val="404040" w:themeColor="text1" w:themeTint="BF"/>
+              </w:rPr>
+              <w:t>acceuil</w:t>
+            </w:r>
+            <w:proofErr w:type="spellEnd"/>
+          </w:p>
+        </w:tc>
+        <w:tc>
+          <w:tcPr>
+            <w:tcW w:w="1393" w:type="dxa"/>
+          </w:tcPr>
+          <w:p>
+            <w:pPr>
+              <w:rPr>
+                <w:color w:val="404040" w:themeColor="text1" w:themeTint="BF"/>
+              </w:rPr>
+            </w:pPr>
+          </w:p>
+        </w:tc>
+        <w:tc>
+          <w:tcPr>
+            <w:tcW w:w="2655" w:type="dxa"/>
+          </w:tcPr>
+          <w:p>
+            <w:pPr>
+              <w:rPr>
+                <w:color w:val="404040" w:themeColor="text1" w:themeTint="BF"/>
+              </w:rPr>
+            </w:pPr>
+            <w:r>
+              <w:rPr>
+                <w:color w:val="404040" w:themeColor="text1" w:themeTint="BF"/>
+              </w:rPr>
+              <w:t>Login</w:t>
+            </w:r>
+          </w:p>
+        </w:tc>
+        <w:tc>
+          <w:tcPr>
+            <w:tcW w:w="987" w:type="dxa"/>
+          </w:tcPr>
+          <w:p>
+            <w:pPr>
+              <w:rPr>
+                <w:color w:val="404040" w:themeColor="text1" w:themeTint="BF"/>
+              </w:rPr>
+            </w:pPr>
+            <w:r>
+              <w:rPr>
+                <w:color w:val="404040" w:themeColor="text1" w:themeTint="BF"/>
+              </w:rPr>
+              <w:t>Apply</w:t>
+            </w:r>
+          </w:p>
+          <w:p>
+            <w:pPr>
+              <w:rPr>
+                <w:color w:val="404040" w:themeColor="text1" w:themeTint="BF"/>
+              </w:rPr>
+            </w:pPr>
+            <w:r>
+              <w:rPr>
+                <w:color w:val="404040" w:themeColor="text1" w:themeTint="BF"/>
+              </w:rPr>
+              <w:t xml:space="preserve">Management </w:t>
+            </w:r>
+            <w:r>
+              <w:rPr>
+                <w:color w:val="404040" w:themeColor="text1" w:themeTint="BF"/>
+              </w:rPr>
+              <w:t>404</w:t>
+            </w:r>
+          </w:p>
+        </w:tc>
+      </w:tr>
+      <w:tr>
+        <w:tc>
+          <w:tcPr>
+            <w:tcW w:w="1150" w:type="dxa"/>
+            <w:tcBorders>
+              <w:top w:val="nil"/>
+              <w:bottom w:val="single" w:sz="4" w:space="0" w:color="auto"/>
+            </w:tcBorders>
+          </w:tcPr>
+          <w:p>
+            <w:pPr>
+              <w:rPr>
+                <w:color w:val="404040" w:themeColor="text1" w:themeTint="BF"/>
+              </w:rPr>
+            </w:pPr>
+          </w:p>
+        </w:tc>
+        <w:tc>
+          <w:tcPr>
+            <w:tcW w:w="1418" w:type="dxa"/>
+          </w:tcPr>
+          <w:p>
+            <w:pPr>
+              <w:rPr>
+                <w:color w:val="404040" w:themeColor="text1" w:themeTint="BF"/>
+              </w:rPr>
+            </w:pPr>
+            <w:r>
+              <w:rPr>
+                <w:color w:val="404040" w:themeColor="text1" w:themeTint="BF"/>
+              </w:rPr>
+              <w:t>ERREUR404</w:t>
+            </w:r>
+          </w:p>
+        </w:tc>
+        <w:tc>
+          <w:tcPr>
+            <w:tcW w:w="1459" w:type="dxa"/>
+          </w:tcPr>
+          <w:p>
+            <w:pPr>
+              <w:rPr>
+                <w:color w:val="404040" w:themeColor="text1" w:themeTint="BF"/>
+              </w:rPr>
+            </w:pPr>
+            <w:r>
+              <w:rPr>
+                <w:color w:val="404040" w:themeColor="text1" w:themeTint="BF"/>
+              </w:rPr>
+              <w:t>Page d’erreur</w:t>
+            </w:r>
+          </w:p>
+        </w:tc>
+        <w:tc>
+          <w:tcPr>
+            <w:tcW w:w="1393" w:type="dxa"/>
+          </w:tcPr>
+          <w:p>
+            <w:pPr>
+              <w:rPr>
+                <w:color w:val="404040" w:themeColor="text1" w:themeTint="BF"/>
+              </w:rPr>
+            </w:pPr>
+            <w:r>
+              <w:rPr>
+                <w:color w:val="404040" w:themeColor="text1" w:themeTint="BF"/>
+              </w:rPr>
+              <w:t>« </w:t>
+            </w:r>
+            <w:proofErr w:type="gramStart"/>
+            <w:r>
+              <w:rPr>
+                <w:color w:val="404040" w:themeColor="text1" w:themeTint="BF"/>
+              </w:rPr>
+              <w:t>erreur</w:t>
+            </w:r>
+            <w:proofErr w:type="gramEnd"/>
+            <w:r>
+              <w:rPr>
+                <w:color w:val="404040" w:themeColor="text1" w:themeTint="BF"/>
+              </w:rPr>
+              <w:t> »</w:t>
+            </w:r>
+          </w:p>
+        </w:tc>
+        <w:tc>
+          <w:tcPr>
+            <w:tcW w:w="2655" w:type="dxa"/>
+          </w:tcPr>
+          <w:p>
+            <w:pPr>
+              <w:rPr>
+                <w:color w:val="404040" w:themeColor="text1" w:themeTint="BF"/>
+              </w:rPr>
+            </w:pPr>
+          </w:p>
+        </w:tc>
+        <w:tc>
+          <w:tcPr>
+            <w:tcW w:w="987" w:type="dxa"/>
+          </w:tcPr>
+          <w:p>
+            <w:pPr>
+              <w:rPr>
+                <w:color w:val="404040" w:themeColor="text1" w:themeTint="BF"/>
+              </w:rPr>
+            </w:pPr>
+            <w:proofErr w:type="gramStart"/>
+            <w:r>
+              <w:rPr>
+                <w:color w:val="404040" w:themeColor="text1" w:themeTint="BF"/>
+              </w:rPr>
+              <w:t>toute</w:t>
+            </w:r>
+            <w:proofErr w:type="gramEnd"/>
+          </w:p>
+        </w:tc>
+      </w:tr>
+      <w:tr>
+        <w:tc>
+          <w:tcPr>
+            <w:tcW w:w="1150" w:type="dxa"/>
+            <w:tcBorders>
+              <w:bottom w:val="nil"/>
+            </w:tcBorders>
+          </w:tcPr>
+          <w:p>
+            <w:pPr>
+              <w:rPr>
+                <w:color w:val="404040" w:themeColor="text1" w:themeTint="BF"/>
+              </w:rPr>
+            </w:pPr>
+            <w:r>
+              <w:rPr>
+                <w:color w:val="404040" w:themeColor="text1" w:themeTint="BF"/>
+              </w:rPr>
+              <w:t>Recruteur</w:t>
+            </w:r>
+          </w:p>
+        </w:tc>
+        <w:tc>
+          <w:tcPr>
+            <w:tcW w:w="1418" w:type="dxa"/>
+          </w:tcPr>
+          <w:p>
+            <w:pPr>
+              <w:rPr>
+                <w:color w:val="404040" w:themeColor="text1" w:themeTint="BF"/>
+              </w:rPr>
+            </w:pPr>
+            <w:r>
+              <w:rPr>
+                <w:color w:val="404040" w:themeColor="text1" w:themeTint="BF"/>
+              </w:rPr>
+              <w:t>Management</w:t>
+            </w:r>
+          </w:p>
+        </w:tc>
+        <w:tc>
+          <w:tcPr>
+            <w:tcW w:w="1459" w:type="dxa"/>
+          </w:tcPr>
+          <w:p>
+            <w:pPr>
+              <w:rPr>
+                <w:color w:val="404040" w:themeColor="text1" w:themeTint="BF"/>
+              </w:rPr>
+            </w:pPr>
+            <w:r>
+              <w:rPr>
+                <w:color w:val="404040" w:themeColor="text1" w:themeTint="BF"/>
+              </w:rPr>
+              <w:t xml:space="preserve">Liste de tous les candidats </w:t>
+            </w:r>
+          </w:p>
+        </w:tc>
+        <w:tc>
+          <w:tcPr>
+            <w:tcW w:w="1393" w:type="dxa"/>
+          </w:tcPr>
+          <w:p>
+            <w:pPr>
+              <w:rPr>
+                <w:color w:val="404040" w:themeColor="text1" w:themeTint="BF"/>
+              </w:rPr>
+            </w:pPr>
+            <w:r>
+              <w:rPr>
+                <w:color w:val="404040" w:themeColor="text1" w:themeTint="BF"/>
+              </w:rPr>
+              <w:t xml:space="preserve">Liste </w:t>
+            </w:r>
+            <w:proofErr w:type="spellStart"/>
+            <w:r>
+              <w:rPr>
+                <w:color w:val="404040" w:themeColor="text1" w:themeTint="BF"/>
+              </w:rPr>
+              <w:t>descandidats</w:t>
+            </w:r>
+            <w:proofErr w:type="spellEnd"/>
+            <w:r>
+              <w:rPr>
+                <w:color w:val="404040" w:themeColor="text1" w:themeTint="BF"/>
+              </w:rPr>
+              <w:t xml:space="preserve"> (Nom, prénom, avancement)</w:t>
+            </w:r>
+          </w:p>
+        </w:tc>
+        <w:tc>
+          <w:tcPr>
+            <w:tcW w:w="2655" w:type="dxa"/>
+          </w:tcPr>
+          <w:p>
+            <w:pPr>
+              <w:rPr>
+                <w:color w:val="404040" w:themeColor="text1" w:themeTint="BF"/>
+              </w:rPr>
+            </w:pPr>
+            <w:r>
+              <w:rPr>
+                <w:color w:val="404040" w:themeColor="text1" w:themeTint="BF"/>
+              </w:rPr>
+              <w:t>-</w:t>
+            </w:r>
+            <w:r>
+              <w:rPr>
+                <w:color w:val="404040" w:themeColor="text1" w:themeTint="BF"/>
+              </w:rPr>
+              <w:t xml:space="preserve">Modifier la liste (tris par </w:t>
+            </w:r>
+            <w:r>
+              <w:rPr>
+                <w:color w:val="404040" w:themeColor="text1" w:themeTint="BF"/>
+              </w:rPr>
+              <w:t>ordre alphabétique, avancement ???</w:t>
+            </w:r>
+            <w:r>
+              <w:rPr>
+                <w:color w:val="404040" w:themeColor="text1" w:themeTint="BF"/>
+              </w:rPr>
+              <w:t>)</w:t>
+            </w:r>
+          </w:p>
+          <w:p>
+            <w:pPr>
+              <w:rPr>
+                <w:color w:val="404040" w:themeColor="text1" w:themeTint="BF"/>
+              </w:rPr>
+            </w:pPr>
+            <w:r>
+              <w:rPr>
+                <w:color w:val="404040" w:themeColor="text1" w:themeTint="BF"/>
+              </w:rPr>
+              <w:t>-A</w:t>
+            </w:r>
+            <w:r>
+              <w:rPr>
+                <w:color w:val="404040" w:themeColor="text1" w:themeTint="BF"/>
+              </w:rPr>
+              <w:t>ccéder à la page du candidat</w:t>
+            </w:r>
+          </w:p>
+        </w:tc>
+        <w:tc>
+          <w:tcPr>
+            <w:tcW w:w="987" w:type="dxa"/>
+          </w:tcPr>
+          <w:p>
+            <w:pPr>
+              <w:rPr>
+                <w:color w:val="404040" w:themeColor="text1" w:themeTint="BF"/>
+              </w:rPr>
+            </w:pPr>
+            <w:r>
+              <w:rPr>
+                <w:color w:val="404040" w:themeColor="text1" w:themeTint="BF"/>
+              </w:rPr>
+              <w:t>Main</w:t>
+            </w:r>
+          </w:p>
+          <w:p>
+            <w:pPr>
+              <w:rPr>
+                <w:color w:val="404040" w:themeColor="text1" w:themeTint="BF"/>
+              </w:rPr>
+            </w:pPr>
+            <w:r>
+              <w:rPr>
+                <w:color w:val="404040" w:themeColor="text1" w:themeTint="BF"/>
+              </w:rPr>
+              <w:t>Candidat</w:t>
+            </w:r>
+          </w:p>
+          <w:p>
+            <w:pPr>
+              <w:rPr>
+                <w:color w:val="404040" w:themeColor="text1" w:themeTint="BF"/>
+              </w:rPr>
+            </w:pPr>
+            <w:r>
+              <w:rPr>
+                <w:color w:val="404040" w:themeColor="text1" w:themeTint="BF"/>
+              </w:rPr>
+              <w:t>Statistiques</w:t>
+            </w:r>
+          </w:p>
+          <w:p>
+            <w:pPr>
+              <w:rPr>
+                <w:color w:val="404040" w:themeColor="text1" w:themeTint="BF"/>
+              </w:rPr>
+            </w:pPr>
+            <w:r>
+              <w:rPr>
+                <w:color w:val="404040" w:themeColor="text1" w:themeTint="BF"/>
+              </w:rPr>
+              <w:t>404 ?</w:t>
+            </w:r>
+          </w:p>
+        </w:tc>
+      </w:tr>
+      <w:tr>
+        <w:tc>
+          <w:tcPr>
+            <w:tcW w:w="1150" w:type="dxa"/>
+            <w:tcBorders>
+              <w:top w:val="nil"/>
+              <w:bottom w:val="nil"/>
+            </w:tcBorders>
+          </w:tcPr>
+          <w:p>
+            <w:pPr>
+              <w:rPr>
+                <w:color w:val="404040" w:themeColor="text1" w:themeTint="BF"/>
+              </w:rPr>
+            </w:pPr>
+          </w:p>
+        </w:tc>
+        <w:tc>
+          <w:tcPr>
+            <w:tcW w:w="1418" w:type="dxa"/>
+          </w:tcPr>
+          <w:p>
+            <w:pPr>
+              <w:rPr>
+                <w:color w:val="404040" w:themeColor="text1" w:themeTint="BF"/>
+              </w:rPr>
+            </w:pPr>
+            <w:r>
+              <w:rPr>
+                <w:color w:val="404040" w:themeColor="text1" w:themeTint="BF"/>
+              </w:rPr>
+              <w:t>Candidat</w:t>
+            </w:r>
+          </w:p>
+        </w:tc>
+        <w:tc>
+          <w:tcPr>
+            <w:tcW w:w="1459" w:type="dxa"/>
+          </w:tcPr>
+          <w:p>
+            <w:pPr>
+              <w:rPr>
+                <w:color w:val="404040" w:themeColor="text1" w:themeTint="BF"/>
+              </w:rPr>
+            </w:pPr>
+            <w:r>
+              <w:rPr>
+                <w:color w:val="404040" w:themeColor="text1" w:themeTint="BF"/>
+              </w:rPr>
+              <w:t>Informations pour chaque candidat</w:t>
+            </w:r>
+          </w:p>
+        </w:tc>
+        <w:tc>
+          <w:tcPr>
+            <w:tcW w:w="1393" w:type="dxa"/>
+          </w:tcPr>
+          <w:p>
+            <w:pPr>
+              <w:rPr>
+                <w:color w:val="404040" w:themeColor="text1" w:themeTint="BF"/>
+              </w:rPr>
+            </w:pPr>
+            <w:r>
+              <w:rPr>
+                <w:color w:val="404040" w:themeColor="text1" w:themeTint="BF"/>
+              </w:rPr>
+              <w:t>Identité</w:t>
+            </w:r>
+          </w:p>
+          <w:p>
+            <w:pPr>
+              <w:rPr>
+                <w:color w:val="404040" w:themeColor="text1" w:themeTint="BF"/>
+              </w:rPr>
+            </w:pPr>
+            <w:r>
+              <w:rPr>
+                <w:color w:val="404040" w:themeColor="text1" w:themeTint="BF"/>
+              </w:rPr>
+              <w:t>Code</w:t>
+            </w:r>
+          </w:p>
+          <w:p>
+            <w:pPr>
+              <w:rPr>
+                <w:color w:val="404040" w:themeColor="text1" w:themeTint="BF"/>
+              </w:rPr>
+            </w:pPr>
+            <w:r>
+              <w:rPr>
+                <w:color w:val="404040" w:themeColor="text1" w:themeTint="BF"/>
+              </w:rPr>
+              <w:t>Avancement</w:t>
+            </w:r>
+          </w:p>
+        </w:tc>
+        <w:tc>
+          <w:tcPr>
+            <w:tcW w:w="2655" w:type="dxa"/>
+          </w:tcPr>
+          <w:p>
+            <w:pPr>
+              <w:rPr>
+                <w:color w:val="404040" w:themeColor="text1" w:themeTint="BF"/>
+              </w:rPr>
+            </w:pPr>
+            <w:r>
+              <w:rPr>
+                <w:color w:val="404040" w:themeColor="text1" w:themeTint="BF"/>
+              </w:rPr>
+              <w:t>Modifier l’avancement</w:t>
+            </w:r>
+          </w:p>
+        </w:tc>
+        <w:tc>
+          <w:tcPr>
+            <w:tcW w:w="987" w:type="dxa"/>
+          </w:tcPr>
+          <w:p>
+            <w:pPr>
+              <w:rPr>
+                <w:color w:val="404040" w:themeColor="text1" w:themeTint="BF"/>
+              </w:rPr>
+            </w:pPr>
+            <w:r>
+              <w:rPr>
+                <w:color w:val="404040" w:themeColor="text1" w:themeTint="BF"/>
+              </w:rPr>
+              <w:t>Management</w:t>
+            </w:r>
+          </w:p>
+          <w:p>
+            <w:pPr>
+              <w:rPr>
+                <w:color w:val="404040" w:themeColor="text1" w:themeTint="BF"/>
+              </w:rPr>
+            </w:pPr>
+            <w:r>
+              <w:rPr>
+                <w:color w:val="404040" w:themeColor="text1" w:themeTint="BF"/>
+              </w:rPr>
+              <w:t>Statistiques</w:t>
+            </w:r>
+          </w:p>
+          <w:p>
+            <w:pPr>
+              <w:rPr>
+                <w:color w:val="404040" w:themeColor="text1" w:themeTint="BF"/>
+              </w:rPr>
+            </w:pPr>
+            <w:r>
+              <w:rPr>
+                <w:color w:val="404040" w:themeColor="text1" w:themeTint="BF"/>
+              </w:rPr>
+              <w:t>404 ?</w:t>
+            </w:r>
+          </w:p>
+        </w:tc>
+      </w:tr>
+      <w:tr>
+        <w:tc>
+          <w:tcPr>
+            <w:tcW w:w="1150" w:type="dxa"/>
+            <w:tcBorders>
+              <w:top w:val="nil"/>
+            </w:tcBorders>
+          </w:tcPr>
+          <w:p>
+            <w:pPr>
+              <w:rPr>
+                <w:color w:val="404040" w:themeColor="text1" w:themeTint="BF"/>
+              </w:rPr>
+            </w:pPr>
+          </w:p>
+        </w:tc>
+        <w:tc>
+          <w:tcPr>
+            <w:tcW w:w="1418" w:type="dxa"/>
+          </w:tcPr>
+          <w:p>
+            <w:pPr>
+              <w:rPr>
+                <w:color w:val="404040" w:themeColor="text1" w:themeTint="BF"/>
+              </w:rPr>
+            </w:pPr>
+            <w:r>
+              <w:rPr>
+                <w:color w:val="404040" w:themeColor="text1" w:themeTint="BF"/>
+              </w:rPr>
+              <w:t>Statistiques</w:t>
+            </w:r>
+          </w:p>
+        </w:tc>
+        <w:tc>
+          <w:tcPr>
+            <w:tcW w:w="1459" w:type="dxa"/>
+          </w:tcPr>
+          <w:p>
+            <w:pPr>
+              <w:rPr>
+                <w:color w:val="404040" w:themeColor="text1" w:themeTint="BF"/>
+              </w:rPr>
+            </w:pPr>
+            <w:r>
+              <w:rPr>
+                <w:color w:val="404040" w:themeColor="text1" w:themeTint="BF"/>
+              </w:rPr>
+              <w:t>Informations générales</w:t>
+            </w:r>
+          </w:p>
+        </w:tc>
+        <w:tc>
+          <w:tcPr>
+            <w:tcW w:w="1393" w:type="dxa"/>
+          </w:tcPr>
+          <w:p>
+            <w:pPr>
+              <w:rPr>
+                <w:color w:val="404040" w:themeColor="text1" w:themeTint="BF"/>
+              </w:rPr>
+            </w:pPr>
+            <w:r>
+              <w:rPr>
+                <w:color w:val="404040" w:themeColor="text1" w:themeTint="BF"/>
+              </w:rPr>
+              <w:t>Graphs (un maximum, mais pertinent)</w:t>
+            </w:r>
+          </w:p>
+        </w:tc>
+        <w:tc>
+          <w:tcPr>
+            <w:tcW w:w="2655" w:type="dxa"/>
+          </w:tcPr>
+          <w:p>
+            <w:pPr>
+              <w:rPr>
+                <w:color w:val="404040" w:themeColor="text1" w:themeTint="BF"/>
+              </w:rPr>
+            </w:pPr>
+            <w:r>
+              <w:rPr>
+                <w:color w:val="404040" w:themeColor="text1" w:themeTint="BF"/>
+              </w:rPr>
+              <w:t>Aucune</w:t>
+            </w:r>
+          </w:p>
+          <w:p>
+            <w:pPr>
+              <w:rPr>
+                <w:color w:val="404040" w:themeColor="text1" w:themeTint="BF"/>
+              </w:rPr>
+            </w:pPr>
+          </w:p>
+        </w:tc>
+        <w:tc>
+          <w:tcPr>
+            <w:tcW w:w="987" w:type="dxa"/>
+          </w:tcPr>
+          <w:p>
+            <w:pPr>
+              <w:rPr>
+                <w:color w:val="404040" w:themeColor="text1" w:themeTint="BF"/>
+              </w:rPr>
+            </w:pPr>
+            <w:r>
+              <w:rPr>
+                <w:color w:val="404040" w:themeColor="text1" w:themeTint="BF"/>
+              </w:rPr>
+              <w:t>Management</w:t>
+            </w:r>
+          </w:p>
+        </w:tc>
+      </w:tr>
+      <w:tr>
+        <w:tc>
+          <w:tcPr>
+            <w:tcW w:w="1150" w:type="dxa"/>
+          </w:tcPr>
+          <w:p>
+            <w:pPr>
+              <w:rPr>
+                <w:color w:val="404040" w:themeColor="text1" w:themeTint="BF"/>
+              </w:rPr>
+            </w:pPr>
+            <w:r>
+              <w:rPr>
+                <w:color w:val="404040" w:themeColor="text1" w:themeTint="BF"/>
+              </w:rPr>
+              <w:t>Candidat</w:t>
+            </w:r>
+          </w:p>
+        </w:tc>
+        <w:tc>
+          <w:tcPr>
+            <w:tcW w:w="1418" w:type="dxa"/>
+          </w:tcPr>
+          <w:p>
+            <w:pPr>
+              <w:jc w:val="center"/>
+              <w:rPr>
+                <w:color w:val="404040" w:themeColor="text1" w:themeTint="BF"/>
+              </w:rPr>
+            </w:pPr>
+            <w:r>
+              <w:rPr>
+                <w:color w:val="404040" w:themeColor="text1" w:themeTint="BF"/>
+              </w:rPr>
+              <w:t>Apply</w:t>
+            </w:r>
+          </w:p>
+        </w:tc>
+        <w:tc>
+          <w:tcPr>
+            <w:tcW w:w="1459" w:type="dxa"/>
+          </w:tcPr>
+          <w:p>
+            <w:pPr>
+              <w:rPr>
+                <w:color w:val="404040" w:themeColor="text1" w:themeTint="BF"/>
+              </w:rPr>
+            </w:pPr>
+            <w:r>
+              <w:rPr>
+                <w:color w:val="404040" w:themeColor="text1" w:themeTint="BF"/>
+              </w:rPr>
+              <w:t>Page pour postuler et télécharger son du code</w:t>
+            </w:r>
+          </w:p>
+        </w:tc>
+        <w:tc>
+          <w:tcPr>
+            <w:tcW w:w="1393" w:type="dxa"/>
+          </w:tcPr>
+          <w:p>
+            <w:pPr>
+              <w:rPr>
+                <w:color w:val="404040" w:themeColor="text1" w:themeTint="BF"/>
+              </w:rPr>
+            </w:pPr>
+            <w:r>
+              <w:rPr>
+                <w:color w:val="404040" w:themeColor="text1" w:themeTint="BF"/>
+              </w:rPr>
+              <w:t>?</w:t>
+            </w:r>
+          </w:p>
+        </w:tc>
+        <w:tc>
+          <w:tcPr>
+            <w:tcW w:w="2655" w:type="dxa"/>
+          </w:tcPr>
+          <w:p>
+            <w:pPr>
+              <w:rPr>
+                <w:color w:val="404040" w:themeColor="text1" w:themeTint="BF"/>
+              </w:rPr>
+            </w:pPr>
+            <w:proofErr w:type="spellStart"/>
+            <w:r>
+              <w:rPr>
+                <w:color w:val="404040" w:themeColor="text1" w:themeTint="BF"/>
+              </w:rPr>
+              <w:t>Upload</w:t>
+            </w:r>
+            <w:proofErr w:type="spellEnd"/>
+            <w:r>
+              <w:rPr>
+                <w:color w:val="404040" w:themeColor="text1" w:themeTint="BF"/>
+              </w:rPr>
+              <w:t xml:space="preserve"> de code</w:t>
+            </w:r>
+          </w:p>
+        </w:tc>
+        <w:tc>
+          <w:tcPr>
+            <w:tcW w:w="987" w:type="dxa"/>
+          </w:tcPr>
+          <w:p>
+            <w:pPr>
+              <w:rPr>
+                <w:color w:val="404040" w:themeColor="text1" w:themeTint="BF"/>
+              </w:rPr>
+            </w:pPr>
+            <w:r>
+              <w:rPr>
+                <w:color w:val="404040" w:themeColor="text1" w:themeTint="BF"/>
+              </w:rPr>
+              <w:t>Main</w:t>
+            </w:r>
+          </w:p>
+          <w:p>
+            <w:pPr>
+              <w:rPr>
+                <w:color w:val="404040" w:themeColor="text1" w:themeTint="BF"/>
+              </w:rPr>
+            </w:pPr>
+            <w:r>
+              <w:rPr>
+                <w:color w:val="404040" w:themeColor="text1" w:themeTint="BF"/>
+              </w:rPr>
+              <w:t>404 ?</w:t>
+            </w:r>
+          </w:p>
+        </w:tc>
+      </w:tr>
+    </w:tbl>
+    <w:p>
+      <w:pPr>
+        <w:rPr>
+          <w:color w:val="404040" w:themeColor="text1" w:themeTint="BF"/>
+        </w:rPr>
+      </w:pPr>
     </w:p>
     <w:p>
       <w:pPr>
         <w:pStyle w:val="Paragraphedeliste"/>
-        <w:numPr>
-          <w:ilvl w:val="2"/>
-          <w:numId w:val="3"/>
-        </w:numPr>
-        <w:suppressAutoHyphens/>
-        <w:autoSpaceDN w:val="0"/>
         <w:spacing w:after="0" w:line="276" w:lineRule="auto"/>
-        <w:contextualSpacing w:val="0"/>
-        <w:textAlignment w:val="baseline"/>
-      </w:pPr>
-      <w:r>
-        <w:t xml:space="preserve">Page </w:t>
-      </w:r>
-      <w:r>
-        <w:rPr>
-          <w:b/>
-        </w:rPr>
-        <w:t xml:space="preserve">Main – </w:t>
-      </w:r>
-      <w:r>
-        <w:t>pour le login </w:t>
-      </w:r>
+      </w:pPr>
     </w:p>
     <w:p>
       <w:pPr>
-        <w:pStyle w:val="Paragraphedeliste"/>
-        <w:numPr>
-          <w:ilvl w:val="3"/>
-          <w:numId w:val="3"/>
-        </w:numPr>
-        <w:suppressAutoHyphens/>
-        <w:autoSpaceDN w:val="0"/>
-        <w:spacing w:after="0" w:line="276" w:lineRule="auto"/>
-        <w:contextualSpacing w:val="0"/>
-        <w:textAlignment w:val="baseline"/>
-      </w:pPr>
-      <w:r>
-        <w:t>Affichage</w:t>
-      </w:r>
-    </w:p>
-    <w:p>
-      <w:pPr>
-        <w:pStyle w:val="Paragraphedeliste"/>
-        <w:numPr>
-          <w:ilvl w:val="3"/>
-          <w:numId w:val="3"/>
-        </w:numPr>
-        <w:suppressAutoHyphens/>
-        <w:autoSpaceDN w:val="0"/>
-        <w:spacing w:after="0" w:line="276" w:lineRule="auto"/>
-        <w:contextualSpacing w:val="0"/>
-        <w:textAlignment w:val="baseline"/>
-      </w:pPr>
-      <w:r>
-        <w:t>Fonctionnalité : permet d’accéder à la page candidat OU aux pages du recruteur</w:t>
-      </w:r>
-    </w:p>
-    <w:p>
-      <w:pPr>
-        <w:pStyle w:val="Paragraphedeliste"/>
-        <w:numPr>
-          <w:ilvl w:val="2"/>
-          <w:numId w:val="3"/>
-        </w:numPr>
-        <w:suppressAutoHyphens/>
-        <w:autoSpaceDN w:val="0"/>
-        <w:spacing w:after="0" w:line="276" w:lineRule="auto"/>
-        <w:contextualSpacing w:val="0"/>
-        <w:textAlignment w:val="baseline"/>
-      </w:pPr>
-      <w:r>
-        <w:t xml:space="preserve">Page </w:t>
-      </w:r>
-      <w:r>
-        <w:rPr>
-          <w:b/>
-        </w:rPr>
-        <w:t xml:space="preserve">ERREUR </w:t>
-      </w:r>
-      <w:proofErr w:type="gramStart"/>
-      <w:r>
-        <w:rPr>
-          <w:b/>
-        </w:rPr>
-        <w:t>404</w:t>
-      </w:r>
-      <w:r>
-        <w:t>  -</w:t>
-      </w:r>
-      <w:proofErr w:type="gramEnd"/>
-      <w:r>
-        <w:t xml:space="preserve"> à afficher lors d’erreurs (et pour les requêtes impossibles ?)</w:t>
-      </w:r>
-    </w:p>
-    <w:p>
-      <w:pPr>
-        <w:spacing w:after="0" w:line="276" w:lineRule="auto"/>
-      </w:pPr>
-    </w:p>
-    <w:p>
-      <w:pPr>
-        <w:pStyle w:val="Paragraphedeliste"/>
-        <w:numPr>
-          <w:ilvl w:val="1"/>
-          <w:numId w:val="3"/>
-        </w:numPr>
-        <w:suppressAutoHyphens/>
-        <w:autoSpaceDN w:val="0"/>
-        <w:spacing w:after="0" w:line="276" w:lineRule="auto"/>
-        <w:contextualSpacing w:val="0"/>
-        <w:textAlignment w:val="baseline"/>
-      </w:pPr>
-      <w:r>
-        <w:t>Page pour le candidat</w:t>
-      </w:r>
-    </w:p>
-    <w:p>
-      <w:pPr>
-        <w:pStyle w:val="Paragraphedeliste"/>
-        <w:numPr>
-          <w:ilvl w:val="2"/>
-          <w:numId w:val="3"/>
-        </w:numPr>
-        <w:suppressAutoHyphens/>
-        <w:autoSpaceDN w:val="0"/>
-        <w:spacing w:after="0" w:line="276" w:lineRule="auto"/>
-        <w:contextualSpacing w:val="0"/>
-        <w:textAlignment w:val="baseline"/>
-      </w:pPr>
-      <w:r>
-        <w:t xml:space="preserve">Page </w:t>
-      </w:r>
-      <w:r>
-        <w:rPr>
-          <w:b/>
-        </w:rPr>
-        <w:t>Apply</w:t>
-      </w:r>
-      <w:r>
-        <w:t> :</w:t>
-      </w:r>
-    </w:p>
-    <w:p>
-      <w:pPr>
-        <w:pStyle w:val="Paragraphedeliste"/>
-        <w:numPr>
-          <w:ilvl w:val="3"/>
-          <w:numId w:val="3"/>
-        </w:numPr>
-        <w:suppressAutoHyphens/>
-        <w:autoSpaceDN w:val="0"/>
-        <w:spacing w:after="0" w:line="276" w:lineRule="auto"/>
-        <w:contextualSpacing w:val="0"/>
-        <w:textAlignment w:val="baseline"/>
-      </w:pPr>
-      <w:r>
-        <w:t xml:space="preserve">Affichage : </w:t>
-      </w:r>
-    </w:p>
-    <w:p>
-      <w:pPr>
-        <w:pStyle w:val="Paragraphedeliste"/>
-        <w:numPr>
-          <w:ilvl w:val="3"/>
-          <w:numId w:val="3"/>
-        </w:numPr>
-        <w:suppressAutoHyphens/>
-        <w:autoSpaceDN w:val="0"/>
-        <w:spacing w:after="0" w:line="276" w:lineRule="auto"/>
-        <w:contextualSpacing w:val="0"/>
-        <w:textAlignment w:val="baseline"/>
-      </w:pPr>
-      <w:r>
-        <w:t>Fonctionnalité : postuler, uploader</w:t>
-      </w:r>
-    </w:p>
-    <w:p>
-      <w:pPr>
-        <w:spacing w:after="0" w:line="276" w:lineRule="auto"/>
-        <w:ind w:left="2520"/>
-      </w:pPr>
-    </w:p>
-    <w:p>
-      <w:pPr>
-        <w:pStyle w:val="Paragraphedeliste"/>
-        <w:numPr>
-          <w:ilvl w:val="1"/>
-          <w:numId w:val="3"/>
-        </w:numPr>
-        <w:suppressAutoHyphens/>
-        <w:autoSpaceDN w:val="0"/>
-        <w:spacing w:after="0" w:line="276" w:lineRule="auto"/>
-        <w:contextualSpacing w:val="0"/>
-        <w:textAlignment w:val="baseline"/>
-      </w:pPr>
-      <w:r>
-        <w:t>Pages pour le recruteur</w:t>
-      </w:r>
-    </w:p>
-    <w:p>
-      <w:pPr>
-        <w:pStyle w:val="Paragraphedeliste"/>
-        <w:numPr>
-          <w:ilvl w:val="2"/>
-          <w:numId w:val="3"/>
-        </w:numPr>
-        <w:suppressAutoHyphens/>
-        <w:autoSpaceDN w:val="0"/>
-        <w:spacing w:after="0" w:line="276" w:lineRule="auto"/>
-        <w:contextualSpacing w:val="0"/>
-        <w:textAlignment w:val="baseline"/>
-      </w:pPr>
-      <w:r>
-        <w:t>Page </w:t>
-      </w:r>
-      <w:r>
-        <w:rPr>
-          <w:b/>
-        </w:rPr>
-        <w:t>Management</w:t>
-      </w:r>
-    </w:p>
-    <w:p>
-      <w:pPr>
-        <w:pStyle w:val="Paragraphedeliste"/>
-        <w:numPr>
-          <w:ilvl w:val="3"/>
-          <w:numId w:val="3"/>
-        </w:numPr>
-        <w:suppressAutoHyphens/>
-        <w:autoSpaceDN w:val="0"/>
-        <w:spacing w:after="0" w:line="276" w:lineRule="auto"/>
-        <w:contextualSpacing w:val="0"/>
-        <w:textAlignment w:val="baseline"/>
-      </w:pPr>
-      <w:r>
-        <w:t xml:space="preserve">Affichage : Liste candidat (Nom, prénom, avancement…) [postulé, exercice donné, code en cours de vérification, refus, </w:t>
-      </w:r>
-      <w:proofErr w:type="gramStart"/>
-      <w:r>
-        <w:t>fin candidature</w:t>
-      </w:r>
-      <w:proofErr w:type="gramEnd"/>
-      <w:r>
-        <w:t>]</w:t>
-      </w:r>
-    </w:p>
-    <w:p>
-      <w:pPr>
-        <w:pStyle w:val="Paragraphedeliste"/>
-        <w:numPr>
-          <w:ilvl w:val="3"/>
-          <w:numId w:val="3"/>
-        </w:numPr>
-        <w:suppressAutoHyphens/>
-        <w:autoSpaceDN w:val="0"/>
-        <w:spacing w:after="0" w:line="276" w:lineRule="auto"/>
-        <w:contextualSpacing w:val="0"/>
-        <w:textAlignment w:val="baseline"/>
-      </w:pPr>
-      <w:r>
-        <w:t>Fonctionnalité :  permet uniquement d’aller sur la page d’un candidat + fonctionnalité table (tris)</w:t>
-      </w:r>
-    </w:p>
-    <w:p>
-      <w:pPr>
-        <w:pStyle w:val="Paragraphedeliste"/>
-        <w:numPr>
-          <w:ilvl w:val="2"/>
-          <w:numId w:val="3"/>
-        </w:numPr>
-        <w:suppressAutoHyphens/>
-        <w:autoSpaceDN w:val="0"/>
-        <w:spacing w:after="0" w:line="276" w:lineRule="auto"/>
-        <w:contextualSpacing w:val="0"/>
-        <w:textAlignment w:val="baseline"/>
-      </w:pPr>
-      <w:r>
-        <w:t xml:space="preserve">Page </w:t>
-      </w:r>
-      <w:r>
-        <w:rPr>
-          <w:b/>
-        </w:rPr>
-        <w:t>Candidat</w:t>
-      </w:r>
-    </w:p>
-    <w:p>
-      <w:pPr>
-        <w:pStyle w:val="Paragraphedeliste"/>
-        <w:numPr>
-          <w:ilvl w:val="3"/>
-          <w:numId w:val="3"/>
-        </w:numPr>
-        <w:suppressAutoHyphens/>
-        <w:autoSpaceDN w:val="0"/>
-        <w:spacing w:after="0" w:line="276" w:lineRule="auto"/>
-        <w:contextualSpacing w:val="0"/>
-        <w:textAlignment w:val="baseline"/>
-      </w:pPr>
-      <w:r>
-        <w:t>Affichage : Infos, State code, fichier uploadé</w:t>
-      </w:r>
-    </w:p>
-    <w:p>
-      <w:pPr>
-        <w:pStyle w:val="Paragraphedeliste"/>
-        <w:numPr>
-          <w:ilvl w:val="3"/>
-          <w:numId w:val="3"/>
-        </w:numPr>
-        <w:suppressAutoHyphens/>
-        <w:autoSpaceDN w:val="0"/>
-        <w:spacing w:after="0" w:line="276" w:lineRule="auto"/>
-        <w:contextualSpacing w:val="0"/>
-        <w:textAlignment w:val="baseline"/>
-      </w:pPr>
-      <w:r>
-        <w:t>Fonctionnalité : changer l’état d’avancement, test code, visualiser le code</w:t>
-      </w:r>
-    </w:p>
-    <w:p>
-      <w:pPr>
-        <w:pStyle w:val="Paragraphedeliste"/>
-        <w:numPr>
-          <w:ilvl w:val="2"/>
-          <w:numId w:val="3"/>
-        </w:numPr>
-        <w:suppressAutoHyphens/>
-        <w:autoSpaceDN w:val="0"/>
-        <w:spacing w:after="0" w:line="276" w:lineRule="auto"/>
-        <w:contextualSpacing w:val="0"/>
-        <w:textAlignment w:val="baseline"/>
-      </w:pPr>
-      <w:r>
-        <w:t xml:space="preserve">Page </w:t>
-      </w:r>
-      <w:r>
-        <w:rPr>
-          <w:b/>
-        </w:rPr>
-        <w:t>Statistiques</w:t>
-      </w:r>
-    </w:p>
-    <w:p>
-      <w:pPr>
-        <w:pStyle w:val="Paragraphedeliste"/>
-        <w:numPr>
-          <w:ilvl w:val="3"/>
-          <w:numId w:val="3"/>
-        </w:numPr>
-        <w:suppressAutoHyphens/>
-        <w:autoSpaceDN w:val="0"/>
-        <w:spacing w:after="0" w:line="276" w:lineRule="auto"/>
-        <w:contextualSpacing w:val="0"/>
-        <w:textAlignment w:val="baseline"/>
-      </w:pPr>
-      <w:r>
-        <w:t>Affichage : tous les graphs possibles</w:t>
-      </w:r>
-    </w:p>
-    <w:p>
-      <w:pPr>
-        <w:pStyle w:val="Paragraphedeliste"/>
-        <w:numPr>
-          <w:ilvl w:val="3"/>
-          <w:numId w:val="3"/>
-        </w:numPr>
-        <w:suppressAutoHyphens/>
-        <w:autoSpaceDN w:val="0"/>
-        <w:spacing w:after="0" w:line="276" w:lineRule="auto"/>
-        <w:contextualSpacing w:val="0"/>
-        <w:textAlignment w:val="baseline"/>
-      </w:pPr>
-      <w:r>
-        <w:t xml:space="preserve">Fonctionnalité : </w:t>
-      </w:r>
-    </w:p>
-    <w:p>
-      <w:pPr>
-        <w:spacing w:after="0" w:line="276" w:lineRule="auto"/>
-      </w:pPr>
-    </w:p>
-    <w:p>
-      <w:pPr>
         <w:spacing w:after="0" w:line="240" w:lineRule="auto"/>
       </w:pPr>
+      <w:bookmarkStart w:id="0" w:name="_GoBack"/>
+      <w:bookmarkEnd w:id="0"/>
     </w:p>
     <w:p>
       <w:pPr>
@@ -910,8 +1501,6 @@
               </w:rPr>
               <w:t>matinée</w:t>
             </w:r>
-            <w:bookmarkStart w:id="0" w:name="_GoBack"/>
-            <w:bookmarkEnd w:id="0"/>
             <w:proofErr w:type="gramEnd"/>
           </w:p>
         </w:tc>
@@ -2574,6 +3163,230 @@
 <file path=word/numbering.xml><?xml version="1.0" encoding="utf-8"?>
 <w:numbering xmlns:wpc="http://schemas.microsoft.com/office/word/2010/wordprocessingCanvas" xmlns:cx="http://schemas.microsoft.com/office/drawing/2014/chartex" xmlns:cx1="http://schemas.microsoft.com/office/drawing/2015/9/8/chartex" xmlns:cx2="http://schemas.microsoft.com/office/drawing/2015/10/21/chartex" xmlns:cx3="http://schemas.microsoft.com/office/drawing/2016/5/9/chartex" xmlns:cx4="http://schemas.microsoft.com/office/drawing/2016/5/10/chartex" xmlns:cx5="http://schemas.microsoft.com/office/drawing/2016/5/11/chartex" xmlns:cx6="http://schemas.microsoft.com/office/drawing/2016/5/12/chartex" xmlns:cx7="http://schemas.microsoft.com/office/drawing/2016/5/13/chartex" xmlns:cx8="http://schemas.microsoft.com/office/drawing/2016/5/14/chartex" xmlns:mc="http://schemas.openxmlformats.org/markup-compatibility/2006" xmlns:aink="http://schemas.microsoft.com/office/drawing/2016/ink" xmlns:am3d="http://schemas.microsoft.com/office/drawing/2017/model3d" xmlns:o="urn:schemas-microsoft-com:office:office" xmlns:r="http://schemas.openxmlformats.org/officeDocument/2006/relationships" xmlns:m="http://schemas.openxmlformats.org/officeDocument/2006/math" xmlns:v="urn:schemas-microsoft-com:vml" xmlns:wp14="http://schemas.microsoft.com/office/word/2010/wordprocessingDrawing" xmlns:wp="http://schemas.openxmlformats.org/drawingml/2006/wordprocessingDrawing" xmlns:w10="urn:schemas-microsoft-com:office:word" xmlns:w="http://schemas.openxmlformats.org/wordprocessingml/2006/main" xmlns:w14="http://schemas.microsoft.com/office/word/2010/wordml" xmlns:w15="http://schemas.microsoft.com/office/word/2012/wordml" xmlns:w16cid="http://schemas.microsoft.com/office/word/2016/wordml/cid" xmlns:w16se="http://schemas.microsoft.com/office/word/2015/wordml/symex" xmlns:wpg="http://schemas.microsoft.com/office/word/2010/wordprocessingGroup" xmlns:wpi="http://schemas.microsoft.com/office/word/2010/wordprocessingInk" xmlns:wne="http://schemas.microsoft.com/office/word/2006/wordml" xmlns:wps="http://schemas.microsoft.com/office/word/2010/wordprocessingShape" mc:Ignorable="w14 w15 w16se w16cid wp14">
   <w:abstractNum w:abstractNumId="0" w15:restartNumberingAfterBreak="0">
+    <w:nsid w:val="0EFD3EB3"/>
+    <w:multiLevelType w:val="hybridMultilevel"/>
+    <w:tmpl w:val="3B86F0FA"/>
+    <w:lvl w:ilvl="0" w:tplc="189ED208">
+      <w:numFmt w:val="bullet"/>
+      <w:lvlText w:val="-"/>
+      <w:lvlJc w:val="left"/>
+      <w:pPr>
+        <w:ind w:left="720" w:hanging="360"/>
+      </w:pPr>
+      <w:rPr>
+        <w:rFonts w:ascii="Calibri" w:eastAsiaTheme="minorHAnsi" w:hAnsi="Calibri" w:cs="Calibri" w:hint="default"/>
+      </w:rPr>
+    </w:lvl>
+    <w:lvl w:ilvl="1" w:tplc="040C0003" w:tentative="1">
+      <w:start w:val="1"/>
+      <w:numFmt w:val="bullet"/>
+      <w:lvlText w:val="o"/>
+      <w:lvlJc w:val="left"/>
+      <w:pPr>
+        <w:ind w:left="1440" w:hanging="360"/>
+      </w:pPr>
+      <w:rPr>
+        <w:rFonts w:ascii="Courier New" w:hAnsi="Courier New" w:cs="Courier New" w:hint="default"/>
+      </w:rPr>
+    </w:lvl>
+    <w:lvl w:ilvl="2" w:tplc="040C0005" w:tentative="1">
+      <w:start w:val="1"/>
+      <w:numFmt w:val="bullet"/>
+      <w:lvlText w:val=""/>
+      <w:lvlJc w:val="left"/>
+      <w:pPr>
+        <w:ind w:left="2160" w:hanging="360"/>
+      </w:pPr>
+      <w:rPr>
+        <w:rFonts w:ascii="Wingdings" w:hAnsi="Wingdings" w:hint="default"/>
+      </w:rPr>
+    </w:lvl>
+    <w:lvl w:ilvl="3" w:tplc="040C0001" w:tentative="1">
+      <w:start w:val="1"/>
+      <w:numFmt w:val="bullet"/>
+      <w:lvlText w:val=""/>
+      <w:lvlJc w:val="left"/>
+      <w:pPr>
+        <w:ind w:left="2880" w:hanging="360"/>
+      </w:pPr>
+      <w:rPr>
+        <w:rFonts w:ascii="Symbol" w:hAnsi="Symbol" w:hint="default"/>
+      </w:rPr>
+    </w:lvl>
+    <w:lvl w:ilvl="4" w:tplc="040C0003" w:tentative="1">
+      <w:start w:val="1"/>
+      <w:numFmt w:val="bullet"/>
+      <w:lvlText w:val="o"/>
+      <w:lvlJc w:val="left"/>
+      <w:pPr>
+        <w:ind w:left="3600" w:hanging="360"/>
+      </w:pPr>
+      <w:rPr>
+        <w:rFonts w:ascii="Courier New" w:hAnsi="Courier New" w:cs="Courier New" w:hint="default"/>
+      </w:rPr>
+    </w:lvl>
+    <w:lvl w:ilvl="5" w:tplc="040C0005" w:tentative="1">
+      <w:start w:val="1"/>
+      <w:numFmt w:val="bullet"/>
+      <w:lvlText w:val=""/>
+      <w:lvlJc w:val="left"/>
+      <w:pPr>
+        <w:ind w:left="4320" w:hanging="360"/>
+      </w:pPr>
+      <w:rPr>
+        <w:rFonts w:ascii="Wingdings" w:hAnsi="Wingdings" w:hint="default"/>
+      </w:rPr>
+    </w:lvl>
+    <w:lvl w:ilvl="6" w:tplc="040C0001" w:tentative="1">
+      <w:start w:val="1"/>
+      <w:numFmt w:val="bullet"/>
+      <w:lvlText w:val=""/>
+      <w:lvlJc w:val="left"/>
+      <w:pPr>
+        <w:ind w:left="5040" w:hanging="360"/>
+      </w:pPr>
+      <w:rPr>
+        <w:rFonts w:ascii="Symbol" w:hAnsi="Symbol" w:hint="default"/>
+      </w:rPr>
+    </w:lvl>
+    <w:lvl w:ilvl="7" w:tplc="040C0003" w:tentative="1">
+      <w:start w:val="1"/>
+      <w:numFmt w:val="bullet"/>
+      <w:lvlText w:val="o"/>
+      <w:lvlJc w:val="left"/>
+      <w:pPr>
+        <w:ind w:left="5760" w:hanging="360"/>
+      </w:pPr>
+      <w:rPr>
+        <w:rFonts w:ascii="Courier New" w:hAnsi="Courier New" w:cs="Courier New" w:hint="default"/>
+      </w:rPr>
+    </w:lvl>
+    <w:lvl w:ilvl="8" w:tplc="040C0005" w:tentative="1">
+      <w:start w:val="1"/>
+      <w:numFmt w:val="bullet"/>
+      <w:lvlText w:val=""/>
+      <w:lvlJc w:val="left"/>
+      <w:pPr>
+        <w:ind w:left="6480" w:hanging="360"/>
+      </w:pPr>
+      <w:rPr>
+        <w:rFonts w:ascii="Wingdings" w:hAnsi="Wingdings" w:hint="default"/>
+      </w:rPr>
+    </w:lvl>
+  </w:abstractNum>
+  <w:abstractNum w:abstractNumId="1" w15:restartNumberingAfterBreak="0">
+    <w:nsid w:val="1C312C01"/>
+    <w:multiLevelType w:val="hybridMultilevel"/>
+    <w:tmpl w:val="C478A9D0"/>
+    <w:lvl w:ilvl="0" w:tplc="5D68E110">
+      <w:numFmt w:val="bullet"/>
+      <w:lvlText w:val="-"/>
+      <w:lvlJc w:val="left"/>
+      <w:pPr>
+        <w:ind w:left="720" w:hanging="360"/>
+      </w:pPr>
+      <w:rPr>
+        <w:rFonts w:ascii="Calibri" w:eastAsiaTheme="minorHAnsi" w:hAnsi="Calibri" w:cs="Calibri" w:hint="default"/>
+      </w:rPr>
+    </w:lvl>
+    <w:lvl w:ilvl="1" w:tplc="040C0003" w:tentative="1">
+      <w:start w:val="1"/>
+      <w:numFmt w:val="bullet"/>
+      <w:lvlText w:val="o"/>
+      <w:lvlJc w:val="left"/>
+      <w:pPr>
+        <w:ind w:left="1440" w:hanging="360"/>
+      </w:pPr>
+      <w:rPr>
+        <w:rFonts w:ascii="Courier New" w:hAnsi="Courier New" w:cs="Courier New" w:hint="default"/>
+      </w:rPr>
+    </w:lvl>
+    <w:lvl w:ilvl="2" w:tplc="040C0005" w:tentative="1">
+      <w:start w:val="1"/>
+      <w:numFmt w:val="bullet"/>
+      <w:lvlText w:val=""/>
+      <w:lvlJc w:val="left"/>
+      <w:pPr>
+        <w:ind w:left="2160" w:hanging="360"/>
+      </w:pPr>
+      <w:rPr>
+        <w:rFonts w:ascii="Wingdings" w:hAnsi="Wingdings" w:hint="default"/>
+      </w:rPr>
+    </w:lvl>
+    <w:lvl w:ilvl="3" w:tplc="040C0001" w:tentative="1">
+      <w:start w:val="1"/>
+      <w:numFmt w:val="bullet"/>
+      <w:lvlText w:val=""/>
+      <w:lvlJc w:val="left"/>
+      <w:pPr>
+        <w:ind w:left="2880" w:hanging="360"/>
+      </w:pPr>
+      <w:rPr>
+        <w:rFonts w:ascii="Symbol" w:hAnsi="Symbol" w:hint="default"/>
+      </w:rPr>
+    </w:lvl>
+    <w:lvl w:ilvl="4" w:tplc="040C0003" w:tentative="1">
+      <w:start w:val="1"/>
+      <w:numFmt w:val="bullet"/>
+      <w:lvlText w:val="o"/>
+      <w:lvlJc w:val="left"/>
+      <w:pPr>
+        <w:ind w:left="3600" w:hanging="360"/>
+      </w:pPr>
+      <w:rPr>
+        <w:rFonts w:ascii="Courier New" w:hAnsi="Courier New" w:cs="Courier New" w:hint="default"/>
+      </w:rPr>
+    </w:lvl>
+    <w:lvl w:ilvl="5" w:tplc="040C0005" w:tentative="1">
+      <w:start w:val="1"/>
+      <w:numFmt w:val="bullet"/>
+      <w:lvlText w:val=""/>
+      <w:lvlJc w:val="left"/>
+      <w:pPr>
+        <w:ind w:left="4320" w:hanging="360"/>
+      </w:pPr>
+      <w:rPr>
+        <w:rFonts w:ascii="Wingdings" w:hAnsi="Wingdings" w:hint="default"/>
+      </w:rPr>
+    </w:lvl>
+    <w:lvl w:ilvl="6" w:tplc="040C0001" w:tentative="1">
+      <w:start w:val="1"/>
+      <w:numFmt w:val="bullet"/>
+      <w:lvlText w:val=""/>
+      <w:lvlJc w:val="left"/>
+      <w:pPr>
+        <w:ind w:left="5040" w:hanging="360"/>
+      </w:pPr>
+      <w:rPr>
+        <w:rFonts w:ascii="Symbol" w:hAnsi="Symbol" w:hint="default"/>
+      </w:rPr>
+    </w:lvl>
+    <w:lvl w:ilvl="7" w:tplc="040C0003" w:tentative="1">
+      <w:start w:val="1"/>
+      <w:numFmt w:val="bullet"/>
+      <w:lvlText w:val="o"/>
+      <w:lvlJc w:val="left"/>
+      <w:pPr>
+        <w:ind w:left="5760" w:hanging="360"/>
+      </w:pPr>
+      <w:rPr>
+        <w:rFonts w:ascii="Courier New" w:hAnsi="Courier New" w:cs="Courier New" w:hint="default"/>
+      </w:rPr>
+    </w:lvl>
+    <w:lvl w:ilvl="8" w:tplc="040C0005" w:tentative="1">
+      <w:start w:val="1"/>
+      <w:numFmt w:val="bullet"/>
+      <w:lvlText w:val=""/>
+      <w:lvlJc w:val="left"/>
+      <w:pPr>
+        <w:ind w:left="6480" w:hanging="360"/>
+      </w:pPr>
+      <w:rPr>
+        <w:rFonts w:ascii="Wingdings" w:hAnsi="Wingdings" w:hint="default"/>
+      </w:rPr>
+    </w:lvl>
+  </w:abstractNum>
+  <w:abstractNum w:abstractNumId="2" w15:restartNumberingAfterBreak="0">
     <w:nsid w:val="27564503"/>
     <w:multiLevelType w:val="hybridMultilevel"/>
     <w:tmpl w:val="840410C2"/>
@@ -2686,7 +3499,7 @@
       </w:rPr>
     </w:lvl>
   </w:abstractNum>
-  <w:abstractNum w:abstractNumId="1" w15:restartNumberingAfterBreak="0">
+  <w:abstractNum w:abstractNumId="3" w15:restartNumberingAfterBreak="0">
     <w:nsid w:val="35512BC7"/>
     <w:multiLevelType w:val="hybridMultilevel"/>
     <w:tmpl w:val="3D7895F4"/>
@@ -2799,7 +3612,7 @@
       </w:rPr>
     </w:lvl>
   </w:abstractNum>
-  <w:abstractNum w:abstractNumId="2" w15:restartNumberingAfterBreak="0">
+  <w:abstractNum w:abstractNumId="4" w15:restartNumberingAfterBreak="0">
     <w:nsid w:val="3C3D3335"/>
     <w:multiLevelType w:val="hybridMultilevel"/>
     <w:tmpl w:val="B96C09E2"/>
@@ -2911,7 +3724,7 @@
       </w:rPr>
     </w:lvl>
   </w:abstractNum>
-  <w:abstractNum w:abstractNumId="3" w15:restartNumberingAfterBreak="0">
+  <w:abstractNum w:abstractNumId="5" w15:restartNumberingAfterBreak="0">
     <w:nsid w:val="482E5B17"/>
     <w:multiLevelType w:val="hybridMultilevel"/>
     <w:tmpl w:val="767A8E12"/>
@@ -3024,7 +3837,7 @@
       </w:rPr>
     </w:lvl>
   </w:abstractNum>
-  <w:abstractNum w:abstractNumId="4" w15:restartNumberingAfterBreak="0">
+  <w:abstractNum w:abstractNumId="6" w15:restartNumberingAfterBreak="0">
     <w:nsid w:val="6BFD222D"/>
     <w:multiLevelType w:val="multilevel"/>
     <w:tmpl w:val="933ABC58"/>
@@ -3128,20 +3941,141 @@
       </w:rPr>
     </w:lvl>
   </w:abstractNum>
+  <w:abstractNum w:abstractNumId="7" w15:restartNumberingAfterBreak="0">
+    <w:nsid w:val="793A7116"/>
+    <w:multiLevelType w:val="hybridMultilevel"/>
+    <w:tmpl w:val="6BDA264A"/>
+    <w:lvl w:ilvl="0" w:tplc="6AE8DA46">
+      <w:numFmt w:val="bullet"/>
+      <w:lvlText w:val="-"/>
+      <w:lvlJc w:val="left"/>
+      <w:pPr>
+        <w:ind w:left="720" w:hanging="360"/>
+      </w:pPr>
+      <w:rPr>
+        <w:rFonts w:ascii="Calibri" w:eastAsiaTheme="minorHAnsi" w:hAnsi="Calibri" w:cs="Calibri" w:hint="default"/>
+      </w:rPr>
+    </w:lvl>
+    <w:lvl w:ilvl="1" w:tplc="040C0003" w:tentative="1">
+      <w:start w:val="1"/>
+      <w:numFmt w:val="bullet"/>
+      <w:lvlText w:val="o"/>
+      <w:lvlJc w:val="left"/>
+      <w:pPr>
+        <w:ind w:left="1440" w:hanging="360"/>
+      </w:pPr>
+      <w:rPr>
+        <w:rFonts w:ascii="Courier New" w:hAnsi="Courier New" w:cs="Courier New" w:hint="default"/>
+      </w:rPr>
+    </w:lvl>
+    <w:lvl w:ilvl="2" w:tplc="040C0005" w:tentative="1">
+      <w:start w:val="1"/>
+      <w:numFmt w:val="bullet"/>
+      <w:lvlText w:val=""/>
+      <w:lvlJc w:val="left"/>
+      <w:pPr>
+        <w:ind w:left="2160" w:hanging="360"/>
+      </w:pPr>
+      <w:rPr>
+        <w:rFonts w:ascii="Wingdings" w:hAnsi="Wingdings" w:hint="default"/>
+      </w:rPr>
+    </w:lvl>
+    <w:lvl w:ilvl="3" w:tplc="040C0001" w:tentative="1">
+      <w:start w:val="1"/>
+      <w:numFmt w:val="bullet"/>
+      <w:lvlText w:val=""/>
+      <w:lvlJc w:val="left"/>
+      <w:pPr>
+        <w:ind w:left="2880" w:hanging="360"/>
+      </w:pPr>
+      <w:rPr>
+        <w:rFonts w:ascii="Symbol" w:hAnsi="Symbol" w:hint="default"/>
+      </w:rPr>
+    </w:lvl>
+    <w:lvl w:ilvl="4" w:tplc="040C0003" w:tentative="1">
+      <w:start w:val="1"/>
+      <w:numFmt w:val="bullet"/>
+      <w:lvlText w:val="o"/>
+      <w:lvlJc w:val="left"/>
+      <w:pPr>
+        <w:ind w:left="3600" w:hanging="360"/>
+      </w:pPr>
+      <w:rPr>
+        <w:rFonts w:ascii="Courier New" w:hAnsi="Courier New" w:cs="Courier New" w:hint="default"/>
+      </w:rPr>
+    </w:lvl>
+    <w:lvl w:ilvl="5" w:tplc="040C0005" w:tentative="1">
+      <w:start w:val="1"/>
+      <w:numFmt w:val="bullet"/>
+      <w:lvlText w:val=""/>
+      <w:lvlJc w:val="left"/>
+      <w:pPr>
+        <w:ind w:left="4320" w:hanging="360"/>
+      </w:pPr>
+      <w:rPr>
+        <w:rFonts w:ascii="Wingdings" w:hAnsi="Wingdings" w:hint="default"/>
+      </w:rPr>
+    </w:lvl>
+    <w:lvl w:ilvl="6" w:tplc="040C0001" w:tentative="1">
+      <w:start w:val="1"/>
+      <w:numFmt w:val="bullet"/>
+      <w:lvlText w:val=""/>
+      <w:lvlJc w:val="left"/>
+      <w:pPr>
+        <w:ind w:left="5040" w:hanging="360"/>
+      </w:pPr>
+      <w:rPr>
+        <w:rFonts w:ascii="Symbol" w:hAnsi="Symbol" w:hint="default"/>
+      </w:rPr>
+    </w:lvl>
+    <w:lvl w:ilvl="7" w:tplc="040C0003" w:tentative="1">
+      <w:start w:val="1"/>
+      <w:numFmt w:val="bullet"/>
+      <w:lvlText w:val="o"/>
+      <w:lvlJc w:val="left"/>
+      <w:pPr>
+        <w:ind w:left="5760" w:hanging="360"/>
+      </w:pPr>
+      <w:rPr>
+        <w:rFonts w:ascii="Courier New" w:hAnsi="Courier New" w:cs="Courier New" w:hint="default"/>
+      </w:rPr>
+    </w:lvl>
+    <w:lvl w:ilvl="8" w:tplc="040C0005" w:tentative="1">
+      <w:start w:val="1"/>
+      <w:numFmt w:val="bullet"/>
+      <w:lvlText w:val=""/>
+      <w:lvlJc w:val="left"/>
+      <w:pPr>
+        <w:ind w:left="6480" w:hanging="360"/>
+      </w:pPr>
+      <w:rPr>
+        <w:rFonts w:ascii="Wingdings" w:hAnsi="Wingdings" w:hint="default"/>
+      </w:rPr>
+    </w:lvl>
+  </w:abstractNum>
   <w:num w:numId="1">
+    <w:abstractNumId w:val="5"/>
+  </w:num>
+  <w:num w:numId="2">
+    <w:abstractNumId w:val="2"/>
+  </w:num>
+  <w:num w:numId="3">
+    <w:abstractNumId w:val="6"/>
+  </w:num>
+  <w:num w:numId="4">
     <w:abstractNumId w:val="3"/>
   </w:num>
-  <w:num w:numId="2">
-    <w:abstractNumId w:val="0"/>
-  </w:num>
-  <w:num w:numId="3">
+  <w:num w:numId="5">
     <w:abstractNumId w:val="4"/>
   </w:num>
-  <w:num w:numId="4">
+  <w:num w:numId="6">
     <w:abstractNumId w:val="1"/>
   </w:num>
-  <w:num w:numId="5">
-    <w:abstractNumId w:val="2"/>
+  <w:num w:numId="7">
+    <w:abstractNumId w:val="7"/>
+  </w:num>
+  <w:num w:numId="8">
+    <w:abstractNumId w:val="0"/>
   </w:num>
 </w:numbering>
 </file>

</xml_diff>